<commit_message>
Updated Technical Specifications Document and added Swagger API Spec
</commit_message>
<xml_diff>
--- a/doc/Technical Specifications Document for Weather App.docx
+++ b/doc/Technical Specifications Document for Weather App.docx
@@ -1601,8 +1601,6 @@
           <w:szCs w:val="40"/>
         </w:rPr>
       </w:pPr>
-      <w:bookmarkStart w:id="0" w:name="_GoBack"/>
-      <w:bookmarkEnd w:id="0"/>
     </w:p>
     <w:p>
       <w:pPr>
@@ -1613,8 +1611,8 @@
           <w:color w:val="C45911" w:themeColor="accent2" w:themeShade="BF"/>
         </w:rPr>
       </w:pPr>
-      <w:bookmarkStart w:id="1" w:name="_Toc35336020"/>
-      <w:bookmarkStart w:id="2" w:name="_Toc35370719"/>
+      <w:bookmarkStart w:id="0" w:name="_Toc35336020"/>
+      <w:bookmarkStart w:id="1" w:name="_Toc35370719"/>
       <w:r>
         <w:rPr>
           <w:b/>
@@ -1632,8 +1630,8 @@
         </w:rPr>
         <w:t>ntroduction</w:t>
       </w:r>
+      <w:bookmarkEnd w:id="0"/>
       <w:bookmarkEnd w:id="1"/>
-      <w:bookmarkEnd w:id="2"/>
     </w:p>
     <w:p>
       <w:pPr>
@@ -1679,8 +1677,8 @@
           <w:color w:val="C45911" w:themeColor="accent2" w:themeShade="BF"/>
         </w:rPr>
       </w:pPr>
-      <w:bookmarkStart w:id="3" w:name="_Toc35336021"/>
-      <w:bookmarkStart w:id="4" w:name="_Toc35370720"/>
+      <w:bookmarkStart w:id="2" w:name="_Toc35336021"/>
+      <w:bookmarkStart w:id="3" w:name="_Toc35370720"/>
       <w:r>
         <w:rPr>
           <w:b/>
@@ -1697,8 +1695,8 @@
         </w:rPr>
         <w:t>ssumptions</w:t>
       </w:r>
+      <w:bookmarkEnd w:id="2"/>
       <w:bookmarkEnd w:id="3"/>
-      <w:bookmarkEnd w:id="4"/>
     </w:p>
     <w:p>
       <w:pPr>
@@ -1795,7 +1793,6 @@
       <w:r>
         <w:t xml:space="preserve">encapsulated content with </w:t>
       </w:r>
-      <w:proofErr w:type="gramStart"/>
       <w:r>
         <w:rPr>
           <w:b/>
@@ -1803,8 +1800,7 @@
         </w:rPr>
         <w:t>&lt;![</w:t>
       </w:r>
-      <w:bookmarkStart w:id="5" w:name="_Hlk35274131"/>
-      <w:proofErr w:type="gramEnd"/>
+      <w:bookmarkStart w:id="4" w:name="_Hlk35274131"/>
       <w:r>
         <w:rPr>
           <w:b/>
@@ -1812,7 +1808,7 @@
         </w:rPr>
         <w:t>CDATA</w:t>
       </w:r>
-      <w:bookmarkEnd w:id="5"/>
+      <w:bookmarkEnd w:id="4"/>
       <w:r>
         <w:rPr>
           <w:b/>
@@ -1846,21 +1842,12 @@
       <w:r>
         <w:t xml:space="preserve">getWeather response is encapsulated content with </w:t>
       </w:r>
-      <w:proofErr w:type="gramStart"/>
       <w:r>
         <w:rPr>
           <w:b/>
           <w:bCs/>
         </w:rPr>
-        <w:t>&lt;![</w:t>
-      </w:r>
-      <w:proofErr w:type="gramEnd"/>
-      <w:r>
-        <w:rPr>
-          <w:b/>
-          <w:bCs/>
-        </w:rPr>
-        <w:t>CDATA[&lt;![CDATA[</w:t>
+        <w:t>&lt;![CDATA[&lt;![CDATA[</w:t>
       </w:r>
       <w:r>
         <w:t>content</w:t>
@@ -1956,7 +1943,7 @@
           <w:color w:val="C45911" w:themeColor="accent2" w:themeShade="BF"/>
         </w:rPr>
       </w:pPr>
-      <w:bookmarkStart w:id="6" w:name="_Toc35370721"/>
+      <w:bookmarkStart w:id="5" w:name="_Toc35370721"/>
       <w:r>
         <w:rPr>
           <w:b/>
@@ -1981,7 +1968,7 @@
         </w:rPr>
         <w:t>etails</w:t>
       </w:r>
-      <w:bookmarkEnd w:id="6"/>
+      <w:bookmarkEnd w:id="5"/>
     </w:p>
     <w:p>
       <w:pPr>
@@ -2041,19 +2028,8 @@
           <w:sz w:val="24"/>
           <w:szCs w:val="24"/>
         </w:rPr>
-        <w:t>2.2.</w:t>
-      </w:r>
-      <w:proofErr w:type="gramStart"/>
-      <w:r>
-        <w:rPr>
-          <w:rFonts w:ascii="Calibri" w:hAnsi="Calibri" w:cs="Calibri"/>
-          <w:color w:val="000000"/>
-          <w:sz w:val="24"/>
-          <w:szCs w:val="24"/>
-        </w:rPr>
-        <w:t>5.RELEASE</w:t>
-      </w:r>
-      <w:proofErr w:type="gramEnd"/>
+        <w:t>2.2.5.RELEASE</w:t>
+      </w:r>
       <w:r>
         <w:rPr>
           <w:rFonts w:ascii="Calibri" w:hAnsi="Calibri" w:cs="Calibri"/>
@@ -2445,7 +2421,7 @@
           <w:color w:val="C45911" w:themeColor="accent2" w:themeShade="BF"/>
         </w:rPr>
       </w:pPr>
-      <w:bookmarkStart w:id="7" w:name="_Toc35370722"/>
+      <w:bookmarkStart w:id="6" w:name="_Toc35370722"/>
       <w:r>
         <w:rPr>
           <w:b/>
@@ -2454,7 +2430,7 @@
         </w:rPr>
         <w:t>Prerequisites</w:t>
       </w:r>
-      <w:bookmarkEnd w:id="7"/>
+      <w:bookmarkEnd w:id="6"/>
     </w:p>
     <w:p>
       <w:pPr>
@@ -2676,23 +2652,13 @@
         </w:rPr>
         <w:t xml:space="preserve">for prod one can set </w:t>
       </w:r>
-      <w:proofErr w:type="gramStart"/>
       <w:r>
         <w:rPr>
           <w:rFonts w:ascii="Consolas" w:hAnsi="Consolas"/>
           <w:color w:val="6A737D"/>
           <w:shd w:val="clear" w:color="auto" w:fill="FFFFFF"/>
         </w:rPr>
-        <w:t>spring.profiles</w:t>
-      </w:r>
-      <w:proofErr w:type="gramEnd"/>
-      <w:r>
-        <w:rPr>
-          <w:rFonts w:ascii="Consolas" w:hAnsi="Consolas"/>
-          <w:color w:val="6A737D"/>
-          <w:shd w:val="clear" w:color="auto" w:fill="FFFFFF"/>
-        </w:rPr>
-        <w:t>.active</w:t>
+        <w:t>spring.profiles.active</w:t>
       </w:r>
       <w:r>
         <w:rPr>
@@ -2733,7 +2699,7 @@
           <w:color w:val="C45911" w:themeColor="accent2" w:themeShade="BF"/>
         </w:rPr>
       </w:pPr>
-      <w:bookmarkStart w:id="8" w:name="_Toc35370723"/>
+      <w:bookmarkStart w:id="7" w:name="_Toc35370723"/>
       <w:r>
         <w:rPr>
           <w:b/>
@@ -2750,7 +2716,7 @@
         </w:rPr>
         <w:t>ndpoints</w:t>
       </w:r>
-      <w:bookmarkEnd w:id="8"/>
+      <w:bookmarkEnd w:id="7"/>
     </w:p>
     <w:p>
       <w:pPr>
@@ -2780,7 +2746,7 @@
           <w:color w:val="auto"/>
         </w:rPr>
       </w:pPr>
-      <w:bookmarkStart w:id="9" w:name="_Toc35370724"/>
+      <w:bookmarkStart w:id="8" w:name="_Toc35370724"/>
       <w:r>
         <w:rPr>
           <w:b/>
@@ -2789,7 +2755,7 @@
         </w:rPr>
         <w:t>GET /api/getCities</w:t>
       </w:r>
-      <w:bookmarkEnd w:id="9"/>
+      <w:bookmarkEnd w:id="8"/>
     </w:p>
     <w:p>
       <w:pPr>
@@ -3411,7 +3377,7 @@
           <w:color w:val="auto"/>
         </w:rPr>
       </w:pPr>
-      <w:bookmarkStart w:id="10" w:name="_Toc35370725"/>
+      <w:bookmarkStart w:id="9" w:name="_Toc35370725"/>
       <w:r>
         <w:rPr>
           <w:b/>
@@ -3420,7 +3386,7 @@
         </w:rPr>
         <w:t>GET /api/getWeather</w:t>
       </w:r>
-      <w:bookmarkEnd w:id="10"/>
+      <w:bookmarkEnd w:id="9"/>
     </w:p>
     <w:p>
       <w:pPr>
@@ -4204,7 +4170,7 @@
     </w:p>
     <w:p>
       <w:r>
-        <w:object w:dxaOrig="1520" w:dyaOrig="987" w14:anchorId="7999B939">
+        <w:object w:dxaOrig="1520" w:dyaOrig="987" w14:anchorId="40612371">
           <v:shapetype id="_x0000_t75" coordsize="21600,21600" o:spt="75" o:preferrelative="t" path="m@4@5l@4@11@9@11@9@5xe" filled="f" stroked="f">
             <v:stroke joinstyle="miter"/>
             <v:formulas>
@@ -4224,12 +4190,14 @@
             <v:path o:extrusionok="f" gradientshapeok="t" o:connecttype="rect"/>
             <o:lock v:ext="edit" aspectratio="t"/>
           </v:shapetype>
-          <v:shape id="_x0000_i1025" type="#_x0000_t75" style="width:76.2pt;height:49.2pt" o:ole="">
+          <v:shape id="_x0000_i1027" type="#_x0000_t75" style="width:76.2pt;height:49.2pt" o:ole="">
             <v:imagedata r:id="rId15" o:title=""/>
           </v:shape>
-          <o:OLEObject Type="Embed" ProgID="Package" ShapeID="_x0000_i1025" DrawAspect="Icon" ObjectID="_1645983515" r:id="rId16"/>
+          <o:OLEObject Type="Embed" ProgID="Package" ShapeID="_x0000_i1027" DrawAspect="Icon" ObjectID="_1645988067" r:id="rId16"/>
         </w:object>
       </w:r>
+      <w:bookmarkStart w:id="10" w:name="_GoBack"/>
+      <w:bookmarkEnd w:id="10"/>
     </w:p>
     <w:p>
       <w:pPr>
@@ -9637,7 +9605,7 @@
 </file>
 
 <file path=customXml/itemProps1.xml><?xml version="1.0" encoding="utf-8"?>
-<ds:datastoreItem xmlns:ds="http://schemas.openxmlformats.org/officeDocument/2006/customXml" ds:itemID="{2E221EF6-96E5-42C4-9EC3-A6839A8F5B17}">
+<ds:datastoreItem xmlns:ds="http://schemas.openxmlformats.org/officeDocument/2006/customXml" ds:itemID="{BBFAE314-F2CC-4882-9DC5-795F494D05F1}">
   <ds:schemaRefs>
     <ds:schemaRef ds:uri="http://schemas.openxmlformats.org/officeDocument/2006/bibliography"/>
   </ds:schemaRefs>

</xml_diff>